<commit_message>
Age Distribution of Transactions
</commit_message>
<xml_diff>
--- a/Info.docx
+++ b/Info.docx
@@ -24,7 +24,6 @@
           <w:lang w:val="en-US"/>
         </w:rPr>
       </w:pPr>
-      <w:bookmarkStart w:id="0" w:name="_GoBack"/>
       <w:r>
         <w:drawing>
           <wp:inline distT="0" distB="0" distL="114300" distR="114300">
@@ -69,7 +68,6 @@
         </w:drawing>
       </w:r>
     </w:p>
-    <w:bookmarkEnd w:id="0"/>
     <w:p>
       <w:pPr>
         <w:rPr>
@@ -224,6 +222,1032 @@
           <w:lang w:val="en-US"/>
         </w:rPr>
         <w:t>Al final de la optimizacion volvi a chequear la memoria usada por el dataframe ahora con los cambios realizados y bajo hasta 83kb, siendo esto un 49% menos que antes.</w:t>
+      </w:r>
+    </w:p>
+    <w:p>
+      <w:pPr>
+        <w:rPr>
+          <w:rFonts w:hint="default"/>
+          <w:lang w:val="en-US"/>
+        </w:rPr>
+      </w:pPr>
+    </w:p>
+    <w:p>
+      <w:pPr>
+        <w:rPr>
+          <w:rFonts w:hint="default"/>
+          <w:lang w:val="en-US"/>
+        </w:rPr>
+      </w:pPr>
+    </w:p>
+    <w:p>
+      <w:pPr>
+        <w:rPr>
+          <w:rFonts w:hint="default"/>
+          <w:lang w:val="en-US"/>
+        </w:rPr>
+      </w:pPr>
+    </w:p>
+    <w:p>
+      <w:pPr>
+        <w:rPr>
+          <w:rFonts w:hint="default"/>
+          <w:lang w:val="en-US"/>
+        </w:rPr>
+      </w:pPr>
+    </w:p>
+    <w:p>
+      <w:pPr>
+        <w:rPr>
+          <w:rFonts w:hint="default"/>
+          <w:lang w:val="en-US"/>
+        </w:rPr>
+      </w:pPr>
+    </w:p>
+    <w:p>
+      <w:pPr>
+        <w:rPr>
+          <w:rFonts w:hint="default"/>
+          <w:lang w:val="en-US"/>
+        </w:rPr>
+      </w:pPr>
+    </w:p>
+    <w:p>
+      <w:pPr>
+        <w:rPr>
+          <w:rFonts w:hint="default"/>
+          <w:lang w:val="en-US"/>
+        </w:rPr>
+      </w:pPr>
+    </w:p>
+    <w:p>
+      <w:pPr>
+        <w:rPr>
+          <w:rFonts w:hint="default"/>
+          <w:lang w:val="en-US"/>
+        </w:rPr>
+      </w:pPr>
+    </w:p>
+    <w:p>
+      <w:pPr>
+        <w:pStyle w:val="2"/>
+        <w:keepNext w:val="0"/>
+        <w:keepLines w:val="0"/>
+        <w:widowControl/>
+        <w:suppressLineNumbers w:val="0"/>
+        <w:spacing w:line="240" w:lineRule="auto"/>
+        <w:rPr>
+          <w:rFonts w:hint="default" w:ascii="Arial" w:hAnsi="Arial" w:cs="Arial"/>
+        </w:rPr>
+      </w:pPr>
+      <w:r>
+        <w:rPr>
+          <w:rStyle w:val="5"/>
+          <w:rFonts w:hint="default" w:ascii="Arial" w:hAnsi="Arial" w:cs="Arial"/>
+          <w:b/>
+          <w:bCs/>
+        </w:rPr>
+        <w:t>1. Preguntas generales (overview del dataset):</w:t>
+      </w:r>
+    </w:p>
+    <w:p>
+      <w:pPr>
+        <w:pStyle w:val="6"/>
+        <w:keepNext w:val="0"/>
+        <w:keepLines w:val="0"/>
+        <w:widowControl/>
+        <w:suppressLineNumbers w:val="0"/>
+        <w:spacing w:line="240" w:lineRule="auto"/>
+        <w:ind w:left="720"/>
+        <w:rPr>
+          <w:rFonts w:hint="default" w:ascii="Arial" w:hAnsi="Arial" w:cs="Arial"/>
+        </w:rPr>
+      </w:pPr>
+      <w:r>
+        <w:rPr>
+          <w:rFonts w:hint="default" w:ascii="Arial" w:hAnsi="Arial" w:cs="Arial"/>
+        </w:rPr>
+        <w:t>¿Cuántas transacciones hay en total?</w:t>
+      </w:r>
+    </w:p>
+    <w:p>
+      <w:pPr>
+        <w:pStyle w:val="6"/>
+        <w:keepNext w:val="0"/>
+        <w:keepLines w:val="0"/>
+        <w:widowControl/>
+        <w:suppressLineNumbers w:val="0"/>
+        <w:spacing w:line="240" w:lineRule="auto"/>
+        <w:ind w:left="720"/>
+        <w:rPr>
+          <w:rFonts w:hint="default" w:ascii="Arial" w:hAnsi="Arial" w:cs="Arial"/>
+        </w:rPr>
+      </w:pPr>
+      <w:r>
+        <w:rPr>
+          <w:rFonts w:hint="default" w:ascii="Arial" w:hAnsi="Arial" w:cs="Arial"/>
+        </w:rPr>
+        <w:t>¿En qué rango de fechas se encuentran los datos?</w:t>
+      </w:r>
+    </w:p>
+    <w:p>
+      <w:pPr>
+        <w:pStyle w:val="6"/>
+        <w:keepNext w:val="0"/>
+        <w:keepLines w:val="0"/>
+        <w:widowControl/>
+        <w:suppressLineNumbers w:val="0"/>
+        <w:spacing w:line="240" w:lineRule="auto"/>
+        <w:ind w:left="720"/>
+        <w:rPr>
+          <w:rFonts w:hint="default" w:ascii="Arial" w:hAnsi="Arial" w:cs="Arial"/>
+        </w:rPr>
+      </w:pPr>
+      <w:r>
+        <w:rPr>
+          <w:rFonts w:hint="default" w:ascii="Arial" w:hAnsi="Arial" w:cs="Arial"/>
+        </w:rPr>
+        <w:t>¿Hay datos faltantes o valores atípicos (outliers)?</w:t>
+      </w:r>
+    </w:p>
+    <w:p>
+      <w:pPr>
+        <w:pStyle w:val="6"/>
+        <w:keepNext w:val="0"/>
+        <w:keepLines w:val="0"/>
+        <w:widowControl/>
+        <w:suppressLineNumbers w:val="0"/>
+        <w:spacing w:line="240" w:lineRule="auto"/>
+        <w:ind w:left="720"/>
+        <w:rPr>
+          <w:rFonts w:hint="default" w:ascii="Arial" w:hAnsi="Arial" w:cs="Arial"/>
+        </w:rPr>
+      </w:pPr>
+      <w:r>
+        <w:rPr>
+          <w:rFonts w:hint="default" w:ascii="Arial" w:hAnsi="Arial" w:cs="Arial"/>
+        </w:rPr>
+        <w:t>¿Cuál es la distribución de edad de los clientes?</w:t>
+      </w:r>
+    </w:p>
+    <w:p>
+      <w:pPr>
+        <w:keepNext w:val="0"/>
+        <w:keepLines w:val="0"/>
+        <w:widowControl/>
+        <w:suppressLineNumbers w:val="0"/>
+        <w:spacing w:line="240" w:lineRule="auto"/>
+        <w:rPr>
+          <w:rFonts w:hint="default" w:ascii="Arial" w:hAnsi="Arial" w:cs="Arial"/>
+        </w:rPr>
+      </w:pPr>
+      <w:r>
+        <w:rPr>
+          <w:rFonts w:hint="default" w:ascii="Arial" w:hAnsi="Arial" w:cs="Arial"/>
+        </w:rPr>
+        <w:pict>
+          <v:rect id="_x0000_i1025" o:spt="1" style="height:1.5pt;width:432pt;" fillcolor="#A0A0A0" filled="t" stroked="f" coordsize="21600,21600" o:hr="t" o:hrstd="t" o:hralign="center">
+            <v:path/>
+            <v:fill on="t" focussize="0,0"/>
+            <v:stroke on="f"/>
+            <v:imagedata o:title=""/>
+            <o:lock v:ext="edit"/>
+            <w10:wrap type="none"/>
+            <w10:anchorlock/>
+          </v:rect>
+        </w:pict>
+      </w:r>
+    </w:p>
+    <w:p>
+      <w:pPr>
+        <w:pStyle w:val="2"/>
+        <w:keepNext w:val="0"/>
+        <w:keepLines w:val="0"/>
+        <w:widowControl/>
+        <w:suppressLineNumbers w:val="0"/>
+        <w:spacing w:line="240" w:lineRule="auto"/>
+        <w:rPr>
+          <w:rFonts w:hint="default" w:ascii="Arial" w:hAnsi="Arial" w:cs="Arial"/>
+        </w:rPr>
+      </w:pPr>
+      <w:r>
+        <w:rPr>
+          <w:rFonts w:hint="default" w:ascii="Arial" w:hAnsi="Arial" w:cs="Arial"/>
+        </w:rPr>
+        <w:t xml:space="preserve"> </w:t>
+      </w:r>
+      <w:r>
+        <w:rPr>
+          <w:rStyle w:val="5"/>
+          <w:rFonts w:hint="default" w:ascii="Arial" w:hAnsi="Arial" w:cs="Arial"/>
+          <w:b/>
+          <w:bCs/>
+        </w:rPr>
+        <w:t>2. Por género:</w:t>
+      </w:r>
+    </w:p>
+    <w:p>
+      <w:pPr>
+        <w:pStyle w:val="6"/>
+        <w:keepNext w:val="0"/>
+        <w:keepLines w:val="0"/>
+        <w:widowControl/>
+        <w:suppressLineNumbers w:val="0"/>
+        <w:spacing w:line="240" w:lineRule="auto"/>
+        <w:ind w:left="720"/>
+        <w:rPr>
+          <w:rFonts w:hint="default" w:ascii="Arial" w:hAnsi="Arial" w:cs="Arial"/>
+        </w:rPr>
+      </w:pPr>
+      <w:r>
+        <w:rPr>
+          <w:rFonts w:hint="default" w:ascii="Arial" w:hAnsi="Arial" w:cs="Arial"/>
+        </w:rPr>
+        <w:t>¿Cuál es la distribución de transacciones entre hombres y mujeres?</w:t>
+      </w:r>
+    </w:p>
+    <w:p>
+      <w:pPr>
+        <w:pStyle w:val="6"/>
+        <w:keepNext w:val="0"/>
+        <w:keepLines w:val="0"/>
+        <w:widowControl/>
+        <w:suppressLineNumbers w:val="0"/>
+        <w:spacing w:line="240" w:lineRule="auto"/>
+        <w:ind w:left="720"/>
+        <w:rPr>
+          <w:rFonts w:hint="default" w:ascii="Arial" w:hAnsi="Arial" w:cs="Arial"/>
+        </w:rPr>
+      </w:pPr>
+      <w:r>
+        <w:rPr>
+          <w:rFonts w:hint="default" w:ascii="Arial" w:hAnsi="Arial" w:cs="Arial"/>
+        </w:rPr>
+        <w:t>¿Quién gasta más en promedio por transacción: hombres o mujeres?</w:t>
+      </w:r>
+    </w:p>
+    <w:p>
+      <w:pPr>
+        <w:pStyle w:val="6"/>
+        <w:keepNext w:val="0"/>
+        <w:keepLines w:val="0"/>
+        <w:widowControl/>
+        <w:suppressLineNumbers w:val="0"/>
+        <w:spacing w:line="240" w:lineRule="auto"/>
+        <w:ind w:left="720"/>
+        <w:rPr>
+          <w:rFonts w:hint="default" w:ascii="Arial" w:hAnsi="Arial" w:cs="Arial"/>
+        </w:rPr>
+      </w:pPr>
+      <w:r>
+        <w:rPr>
+          <w:rFonts w:hint="default" w:ascii="Arial" w:hAnsi="Arial" w:cs="Arial"/>
+        </w:rPr>
+        <w:t>¿Qué cate</w:t>
+      </w:r>
+      <w:bookmarkStart w:id="0" w:name="_GoBack"/>
+      <w:bookmarkEnd w:id="0"/>
+      <w:r>
+        <w:rPr>
+          <w:rFonts w:hint="default" w:ascii="Arial" w:hAnsi="Arial" w:cs="Arial"/>
+        </w:rPr>
+        <w:t>gorías de productos son más populares según el género?</w:t>
+      </w:r>
+    </w:p>
+    <w:p>
+      <w:pPr>
+        <w:pStyle w:val="6"/>
+        <w:keepNext w:val="0"/>
+        <w:keepLines w:val="0"/>
+        <w:widowControl/>
+        <w:suppressLineNumbers w:val="0"/>
+        <w:spacing w:line="240" w:lineRule="auto"/>
+        <w:ind w:left="720"/>
+        <w:rPr>
+          <w:rFonts w:hint="default" w:ascii="Arial" w:hAnsi="Arial" w:cs="Arial"/>
+        </w:rPr>
+      </w:pPr>
+      <w:r>
+        <w:rPr>
+          <w:rFonts w:hint="default" w:ascii="Arial" w:hAnsi="Arial" w:cs="Arial"/>
+        </w:rPr>
+        <w:t>¿Hay diferencias significativas en las cantidades compradas por género?</w:t>
+      </w:r>
+    </w:p>
+    <w:p>
+      <w:pPr>
+        <w:keepNext w:val="0"/>
+        <w:keepLines w:val="0"/>
+        <w:widowControl/>
+        <w:suppressLineNumbers w:val="0"/>
+        <w:spacing w:line="240" w:lineRule="auto"/>
+        <w:rPr>
+          <w:rFonts w:hint="default" w:ascii="Arial" w:hAnsi="Arial" w:cs="Arial"/>
+        </w:rPr>
+      </w:pPr>
+      <w:r>
+        <w:rPr>
+          <w:rFonts w:hint="default" w:ascii="Arial" w:hAnsi="Arial" w:cs="Arial"/>
+        </w:rPr>
+        <w:pict>
+          <v:rect id="_x0000_i1026" o:spt="1" style="height:1.5pt;width:432pt;" fillcolor="#A0A0A0" filled="t" stroked="f" coordsize="21600,21600" o:hr="t" o:hrstd="t" o:hralign="center">
+            <v:path/>
+            <v:fill on="t" focussize="0,0"/>
+            <v:stroke on="f"/>
+            <v:imagedata o:title=""/>
+            <o:lock v:ext="edit"/>
+            <w10:wrap type="none"/>
+            <w10:anchorlock/>
+          </v:rect>
+        </w:pict>
+      </w:r>
+    </w:p>
+    <w:p>
+      <w:pPr>
+        <w:pStyle w:val="2"/>
+        <w:keepNext w:val="0"/>
+        <w:keepLines w:val="0"/>
+        <w:widowControl/>
+        <w:numPr>
+          <w:numId w:val="0"/>
+        </w:numPr>
+        <w:suppressLineNumbers w:val="0"/>
+        <w:spacing w:line="240" w:lineRule="auto"/>
+        <w:ind w:leftChars="0"/>
+        <w:outlineLvl w:val="2"/>
+        <w:rPr>
+          <w:rFonts w:hint="default" w:ascii="Arial" w:hAnsi="Arial" w:cs="Arial"/>
+        </w:rPr>
+      </w:pPr>
+      <w:r>
+        <w:rPr>
+          <w:rStyle w:val="5"/>
+          <w:rFonts w:hint="default" w:ascii="Arial" w:hAnsi="Arial" w:cs="Arial"/>
+          <w:b/>
+          <w:bCs/>
+        </w:rPr>
+        <w:t>3. Por tiempo (Date):</w:t>
+      </w:r>
+    </w:p>
+    <w:p>
+      <w:pPr>
+        <w:pStyle w:val="6"/>
+        <w:keepNext w:val="0"/>
+        <w:keepLines w:val="0"/>
+        <w:widowControl/>
+        <w:numPr>
+          <w:numId w:val="0"/>
+        </w:numPr>
+        <w:suppressLineNumbers w:val="0"/>
+        <w:spacing w:line="240" w:lineRule="auto"/>
+        <w:ind w:leftChars="0" w:right="0" w:rightChars="0"/>
+        <w:rPr>
+          <w:rFonts w:hint="default" w:ascii="Arial" w:hAnsi="Arial" w:cs="Arial"/>
+        </w:rPr>
+      </w:pPr>
+      <w:r>
+        <w:rPr>
+          <w:rFonts w:hint="default" w:ascii="Arial" w:hAnsi="Arial" w:cs="Arial"/>
+        </w:rPr>
+        <w:t>¿Cómo varían las ventas a lo largo del tiempo? ¿Hay tendencias o estacionalidades?</w:t>
+      </w:r>
+    </w:p>
+    <w:p>
+      <w:pPr>
+        <w:pStyle w:val="6"/>
+        <w:keepNext w:val="0"/>
+        <w:keepLines w:val="0"/>
+        <w:widowControl/>
+        <w:numPr>
+          <w:numId w:val="0"/>
+        </w:numPr>
+        <w:suppressLineNumbers w:val="0"/>
+        <w:spacing w:line="240" w:lineRule="auto"/>
+        <w:ind w:leftChars="0" w:right="0" w:rightChars="0"/>
+        <w:rPr>
+          <w:rFonts w:hint="default" w:ascii="Arial" w:hAnsi="Arial" w:cs="Arial"/>
+        </w:rPr>
+      </w:pPr>
+      <w:r>
+        <w:rPr>
+          <w:rFonts w:hint="default" w:ascii="Arial" w:hAnsi="Arial" w:cs="Arial"/>
+        </w:rPr>
+        <w:t>¿En qué días o meses se vende más?</w:t>
+      </w:r>
+    </w:p>
+    <w:p>
+      <w:pPr>
+        <w:pStyle w:val="6"/>
+        <w:keepNext w:val="0"/>
+        <w:keepLines w:val="0"/>
+        <w:widowControl/>
+        <w:numPr>
+          <w:numId w:val="0"/>
+        </w:numPr>
+        <w:suppressLineNumbers w:val="0"/>
+        <w:spacing w:line="240" w:lineRule="auto"/>
+        <w:ind w:leftChars="0" w:right="0" w:rightChars="0"/>
+        <w:rPr>
+          <w:rFonts w:hint="default" w:ascii="Arial" w:hAnsi="Arial" w:cs="Arial"/>
+        </w:rPr>
+      </w:pPr>
+      <w:r>
+        <w:rPr>
+          <w:rFonts w:hint="default" w:ascii="Arial" w:hAnsi="Arial" w:cs="Arial"/>
+        </w:rPr>
+        <w:t>¿Existen picos de ventas que puedan estar relacionados con eventos o campañas?</w:t>
+      </w:r>
+    </w:p>
+    <w:p>
+      <w:pPr>
+        <w:keepNext w:val="0"/>
+        <w:keepLines w:val="0"/>
+        <w:widowControl/>
+        <w:numPr>
+          <w:numId w:val="0"/>
+        </w:numPr>
+        <w:suppressLineNumbers w:val="0"/>
+        <w:spacing w:line="240" w:lineRule="auto"/>
+        <w:ind w:leftChars="0"/>
+        <w:rPr>
+          <w:rFonts w:hint="default" w:ascii="Arial" w:hAnsi="Arial" w:cs="Arial"/>
+        </w:rPr>
+      </w:pPr>
+      <w:r>
+        <w:rPr>
+          <w:rFonts w:hint="default" w:ascii="Arial" w:hAnsi="Arial" w:cs="Arial"/>
+        </w:rPr>
+        <w:pict>
+          <v:rect id="_x0000_i1027" o:spt="1" style="height:1.5pt;width:432pt;" fillcolor="#A0A0A0" filled="t" stroked="f" coordsize="21600,21600" o:hr="t" o:hrstd="t" o:hralign="center">
+            <v:path/>
+            <v:fill on="t" focussize="0,0"/>
+            <v:stroke on="f"/>
+            <v:imagedata o:title=""/>
+            <o:lock v:ext="edit"/>
+            <w10:wrap type="none"/>
+            <w10:anchorlock/>
+          </v:rect>
+        </w:pict>
+      </w:r>
+    </w:p>
+    <w:p>
+      <w:pPr>
+        <w:pStyle w:val="2"/>
+        <w:keepNext w:val="0"/>
+        <w:keepLines w:val="0"/>
+        <w:widowControl/>
+        <w:numPr>
+          <w:numId w:val="0"/>
+        </w:numPr>
+        <w:suppressLineNumbers w:val="0"/>
+        <w:spacing w:line="240" w:lineRule="auto"/>
+        <w:ind w:leftChars="0"/>
+        <w:outlineLvl w:val="2"/>
+        <w:rPr>
+          <w:rFonts w:hint="default" w:ascii="Arial" w:hAnsi="Arial" w:cs="Arial"/>
+        </w:rPr>
+      </w:pPr>
+      <w:r>
+        <w:rPr>
+          <w:rFonts w:hint="default" w:ascii="Arial" w:hAnsi="Arial" w:cs="Arial"/>
+        </w:rPr>
+        <w:t xml:space="preserve"> </w:t>
+      </w:r>
+      <w:r>
+        <w:rPr>
+          <w:rStyle w:val="5"/>
+          <w:rFonts w:hint="default" w:ascii="Arial" w:hAnsi="Arial" w:cs="Arial"/>
+          <w:b/>
+          <w:bCs/>
+        </w:rPr>
+        <w:t>4. Por producto:</w:t>
+      </w:r>
+    </w:p>
+    <w:p>
+      <w:pPr>
+        <w:pStyle w:val="6"/>
+        <w:keepNext w:val="0"/>
+        <w:keepLines w:val="0"/>
+        <w:widowControl/>
+        <w:numPr>
+          <w:numId w:val="0"/>
+        </w:numPr>
+        <w:suppressLineNumbers w:val="0"/>
+        <w:spacing w:line="240" w:lineRule="auto"/>
+        <w:ind w:leftChars="0" w:right="0" w:rightChars="0"/>
+        <w:rPr>
+          <w:rFonts w:hint="default" w:ascii="Arial" w:hAnsi="Arial" w:cs="Arial"/>
+        </w:rPr>
+      </w:pPr>
+      <w:r>
+        <w:rPr>
+          <w:rFonts w:hint="default" w:ascii="Arial" w:hAnsi="Arial" w:cs="Arial"/>
+        </w:rPr>
+        <w:t>¿Qué categorías de productos generan más ingresos?</w:t>
+      </w:r>
+    </w:p>
+    <w:p>
+      <w:pPr>
+        <w:pStyle w:val="6"/>
+        <w:keepNext w:val="0"/>
+        <w:keepLines w:val="0"/>
+        <w:widowControl/>
+        <w:numPr>
+          <w:numId w:val="0"/>
+        </w:numPr>
+        <w:suppressLineNumbers w:val="0"/>
+        <w:spacing w:line="240" w:lineRule="auto"/>
+        <w:ind w:leftChars="0" w:right="0" w:rightChars="0"/>
+        <w:rPr>
+          <w:rFonts w:hint="default" w:ascii="Arial" w:hAnsi="Arial" w:cs="Arial"/>
+        </w:rPr>
+      </w:pPr>
+      <w:r>
+        <w:rPr>
+          <w:rFonts w:hint="default" w:ascii="Arial" w:hAnsi="Arial" w:cs="Arial"/>
+        </w:rPr>
+        <w:t>¿Qué productos se venden más en cantidad?</w:t>
+      </w:r>
+    </w:p>
+    <w:p>
+      <w:pPr>
+        <w:pStyle w:val="6"/>
+        <w:keepNext w:val="0"/>
+        <w:keepLines w:val="0"/>
+        <w:widowControl/>
+        <w:numPr>
+          <w:numId w:val="0"/>
+        </w:numPr>
+        <w:suppressLineNumbers w:val="0"/>
+        <w:spacing w:line="240" w:lineRule="auto"/>
+        <w:ind w:leftChars="0" w:right="0" w:rightChars="0"/>
+        <w:rPr>
+          <w:rFonts w:hint="default" w:ascii="Arial" w:hAnsi="Arial" w:cs="Arial"/>
+        </w:rPr>
+      </w:pPr>
+      <w:r>
+        <w:rPr>
+          <w:rFonts w:hint="default" w:ascii="Arial" w:hAnsi="Arial" w:cs="Arial"/>
+        </w:rPr>
+        <w:t>¿Qué producto tiene el mayor precio por unidad promedio?</w:t>
+      </w:r>
+    </w:p>
+    <w:p>
+      <w:pPr>
+        <w:pStyle w:val="6"/>
+        <w:keepNext w:val="0"/>
+        <w:keepLines w:val="0"/>
+        <w:widowControl/>
+        <w:numPr>
+          <w:numId w:val="0"/>
+        </w:numPr>
+        <w:suppressLineNumbers w:val="0"/>
+        <w:spacing w:line="240" w:lineRule="auto"/>
+        <w:ind w:leftChars="0" w:right="0" w:rightChars="0"/>
+        <w:rPr>
+          <w:rFonts w:hint="default" w:ascii="Arial" w:hAnsi="Arial" w:cs="Arial"/>
+        </w:rPr>
+      </w:pPr>
+      <w:r>
+        <w:rPr>
+          <w:rFonts w:hint="default" w:ascii="Arial" w:hAnsi="Arial" w:cs="Arial"/>
+        </w:rPr>
+        <w:t>¿Hay productos que se venden mucho pero generan poca ganancia?</w:t>
+      </w:r>
+    </w:p>
+    <w:p>
+      <w:pPr>
+        <w:keepNext w:val="0"/>
+        <w:keepLines w:val="0"/>
+        <w:widowControl/>
+        <w:numPr>
+          <w:numId w:val="0"/>
+        </w:numPr>
+        <w:suppressLineNumbers w:val="0"/>
+        <w:spacing w:line="240" w:lineRule="auto"/>
+        <w:ind w:leftChars="0"/>
+        <w:rPr>
+          <w:rFonts w:hint="default" w:ascii="Arial" w:hAnsi="Arial" w:cs="Arial"/>
+        </w:rPr>
+      </w:pPr>
+      <w:r>
+        <w:rPr>
+          <w:rFonts w:hint="default" w:ascii="Arial" w:hAnsi="Arial" w:cs="Arial"/>
+        </w:rPr>
+        <w:pict>
+          <v:rect id="_x0000_i1028" o:spt="1" style="height:1.5pt;width:432pt;" fillcolor="#A0A0A0" filled="t" stroked="f" coordsize="21600,21600" o:hr="t" o:hrstd="t" o:hralign="center">
+            <v:path/>
+            <v:fill on="t" focussize="0,0"/>
+            <v:stroke on="f"/>
+            <v:imagedata o:title=""/>
+            <o:lock v:ext="edit"/>
+            <w10:wrap type="none"/>
+            <w10:anchorlock/>
+          </v:rect>
+        </w:pict>
+      </w:r>
+    </w:p>
+    <w:p>
+      <w:pPr>
+        <w:pStyle w:val="2"/>
+        <w:keepNext w:val="0"/>
+        <w:keepLines w:val="0"/>
+        <w:widowControl/>
+        <w:numPr>
+          <w:numId w:val="0"/>
+        </w:numPr>
+        <w:suppressLineNumbers w:val="0"/>
+        <w:spacing w:line="240" w:lineRule="auto"/>
+        <w:ind w:leftChars="0"/>
+        <w:outlineLvl w:val="2"/>
+        <w:rPr>
+          <w:rStyle w:val="5"/>
+          <w:rFonts w:hint="default" w:ascii="Arial" w:hAnsi="Arial" w:cs="Arial"/>
+          <w:b/>
+          <w:bCs/>
+        </w:rPr>
+      </w:pPr>
+      <w:r>
+        <w:rPr>
+          <w:rStyle w:val="5"/>
+          <w:rFonts w:hint="default" w:ascii="Arial" w:hAnsi="Arial" w:cs="Arial"/>
+          <w:b/>
+          <w:bCs/>
+        </w:rPr>
+        <w:t>5. Por edad:</w:t>
+      </w:r>
+    </w:p>
+    <w:p>
+      <w:pPr>
+        <w:pStyle w:val="2"/>
+        <w:keepNext w:val="0"/>
+        <w:keepLines w:val="0"/>
+        <w:widowControl/>
+        <w:numPr>
+          <w:numId w:val="0"/>
+        </w:numPr>
+        <w:suppressLineNumbers w:val="0"/>
+        <w:spacing w:line="240" w:lineRule="auto"/>
+        <w:ind w:leftChars="0"/>
+        <w:outlineLvl w:val="2"/>
+        <w:rPr>
+          <w:rFonts w:hint="default" w:ascii="Arial" w:hAnsi="Arial" w:cs="Arial"/>
+        </w:rPr>
+      </w:pPr>
+      <w:r>
+        <w:rPr>
+          <w:rFonts w:hint="default" w:ascii="Arial" w:hAnsi="Arial" w:cs="Arial"/>
+        </w:rPr>
+        <w:t>¿Qué grupo de edad compra más?</w:t>
+      </w:r>
+    </w:p>
+    <w:p>
+      <w:pPr>
+        <w:pStyle w:val="6"/>
+        <w:keepNext w:val="0"/>
+        <w:keepLines w:val="0"/>
+        <w:widowControl/>
+        <w:numPr>
+          <w:numId w:val="0"/>
+        </w:numPr>
+        <w:suppressLineNumbers w:val="0"/>
+        <w:spacing w:line="240" w:lineRule="auto"/>
+        <w:ind w:leftChars="0" w:right="0" w:rightChars="0"/>
+        <w:rPr>
+          <w:rFonts w:hint="default" w:ascii="Arial" w:hAnsi="Arial" w:cs="Arial"/>
+        </w:rPr>
+      </w:pPr>
+      <w:r>
+        <w:rPr>
+          <w:rFonts w:hint="default" w:ascii="Arial" w:hAnsi="Arial" w:cs="Arial"/>
+        </w:rPr>
+        <w:t>¿Hay diferencias en las categorías preferidas según la edad?</w:t>
+      </w:r>
+    </w:p>
+    <w:p>
+      <w:pPr>
+        <w:pStyle w:val="6"/>
+        <w:keepNext w:val="0"/>
+        <w:keepLines w:val="0"/>
+        <w:widowControl/>
+        <w:numPr>
+          <w:numId w:val="0"/>
+        </w:numPr>
+        <w:suppressLineNumbers w:val="0"/>
+        <w:spacing w:line="240" w:lineRule="auto"/>
+        <w:ind w:leftChars="0" w:right="0" w:rightChars="0"/>
+        <w:rPr>
+          <w:rFonts w:hint="default" w:ascii="Arial" w:hAnsi="Arial" w:cs="Arial"/>
+        </w:rPr>
+      </w:pPr>
+      <w:r>
+        <w:rPr>
+          <w:rFonts w:hint="default" w:ascii="Arial" w:hAnsi="Arial" w:cs="Arial"/>
+        </w:rPr>
+        <w:t>¿Cómo se relaciona la edad con el total gastado?</w:t>
+      </w:r>
+    </w:p>
+    <w:p>
+      <w:pPr>
+        <w:keepNext w:val="0"/>
+        <w:keepLines w:val="0"/>
+        <w:widowControl/>
+        <w:numPr>
+          <w:numId w:val="0"/>
+        </w:numPr>
+        <w:suppressLineNumbers w:val="0"/>
+        <w:spacing w:line="240" w:lineRule="auto"/>
+        <w:ind w:leftChars="0"/>
+        <w:rPr>
+          <w:rFonts w:hint="default" w:ascii="Arial" w:hAnsi="Arial" w:cs="Arial"/>
+        </w:rPr>
+      </w:pPr>
+      <w:r>
+        <w:rPr>
+          <w:rFonts w:hint="default" w:ascii="Arial" w:hAnsi="Arial" w:cs="Arial"/>
+        </w:rPr>
+        <w:pict>
+          <v:rect id="_x0000_i1029" o:spt="1" style="height:1.5pt;width:432pt;" fillcolor="#A0A0A0" filled="t" stroked="f" coordsize="21600,21600" o:hr="t" o:hrstd="t" o:hralign="center">
+            <v:path/>
+            <v:fill on="t" focussize="0,0"/>
+            <v:stroke on="f"/>
+            <v:imagedata o:title=""/>
+            <o:lock v:ext="edit"/>
+            <w10:wrap type="none"/>
+            <w10:anchorlock/>
+          </v:rect>
+        </w:pict>
+      </w:r>
+    </w:p>
+    <w:p>
+      <w:pPr>
+        <w:pStyle w:val="2"/>
+        <w:keepNext w:val="0"/>
+        <w:keepLines w:val="0"/>
+        <w:widowControl/>
+        <w:numPr>
+          <w:numId w:val="0"/>
+        </w:numPr>
+        <w:suppressLineNumbers w:val="0"/>
+        <w:spacing w:line="240" w:lineRule="auto"/>
+        <w:ind w:leftChars="0"/>
+        <w:outlineLvl w:val="2"/>
+        <w:rPr>
+          <w:rFonts w:hint="default" w:ascii="Arial" w:hAnsi="Arial" w:cs="Arial"/>
+        </w:rPr>
+      </w:pPr>
+      <w:r>
+        <w:rPr>
+          <w:rStyle w:val="5"/>
+          <w:rFonts w:hint="default" w:ascii="Arial" w:hAnsi="Arial" w:cs="Arial"/>
+          <w:b/>
+          <w:bCs/>
+        </w:rPr>
+        <w:t>6. Métricas y relaciones clave:</w:t>
+      </w:r>
+    </w:p>
+    <w:p>
+      <w:pPr>
+        <w:pStyle w:val="6"/>
+        <w:keepNext w:val="0"/>
+        <w:keepLines w:val="0"/>
+        <w:widowControl/>
+        <w:numPr>
+          <w:numId w:val="0"/>
+        </w:numPr>
+        <w:suppressLineNumbers w:val="0"/>
+        <w:spacing w:line="240" w:lineRule="auto"/>
+        <w:ind w:leftChars="0" w:right="0" w:rightChars="0"/>
+        <w:rPr>
+          <w:rFonts w:hint="default" w:ascii="Arial" w:hAnsi="Arial" w:cs="Arial"/>
+        </w:rPr>
+      </w:pPr>
+      <w:r>
+        <w:rPr>
+          <w:rFonts w:hint="default" w:ascii="Arial" w:hAnsi="Arial" w:cs="Arial"/>
+        </w:rPr>
+        <w:t>¿Cómo se relacionan cantidad y total gastado? ¿Mayor cantidad siempre implica mayor gasto?</w:t>
+      </w:r>
+    </w:p>
+    <w:p>
+      <w:pPr>
+        <w:pStyle w:val="6"/>
+        <w:keepNext w:val="0"/>
+        <w:keepLines w:val="0"/>
+        <w:widowControl/>
+        <w:numPr>
+          <w:numId w:val="0"/>
+        </w:numPr>
+        <w:suppressLineNumbers w:val="0"/>
+        <w:spacing w:line="240" w:lineRule="auto"/>
+        <w:ind w:leftChars="0" w:right="0" w:rightChars="0"/>
+        <w:rPr>
+          <w:rFonts w:hint="default" w:ascii="Arial" w:hAnsi="Arial" w:cs="Arial"/>
+        </w:rPr>
+      </w:pPr>
+      <w:r>
+        <w:rPr>
+          <w:rFonts w:hint="default" w:ascii="Arial" w:hAnsi="Arial" w:cs="Arial"/>
+        </w:rPr>
+        <w:t>¿Existe correlación entre edad y gasto?</w:t>
+      </w:r>
+    </w:p>
+    <w:p>
+      <w:pPr>
+        <w:pStyle w:val="6"/>
+        <w:keepNext w:val="0"/>
+        <w:keepLines w:val="0"/>
+        <w:widowControl/>
+        <w:numPr>
+          <w:numId w:val="0"/>
+        </w:numPr>
+        <w:suppressLineNumbers w:val="0"/>
+        <w:spacing w:line="240" w:lineRule="auto"/>
+        <w:ind w:leftChars="0" w:right="0" w:rightChars="0"/>
+        <w:rPr>
+          <w:rFonts w:hint="default" w:ascii="Arial" w:hAnsi="Arial" w:cs="Arial"/>
+        </w:rPr>
+      </w:pPr>
+      <w:r>
+        <w:rPr>
+          <w:rFonts w:hint="default" w:ascii="Arial" w:hAnsi="Arial" w:cs="Arial"/>
+        </w:rPr>
+        <w:t>¿Cuál es el ticket promedio por transacción?</w:t>
+      </w:r>
+    </w:p>
+    <w:p>
+      <w:pPr>
+        <w:pStyle w:val="6"/>
+        <w:keepNext w:val="0"/>
+        <w:keepLines w:val="0"/>
+        <w:widowControl/>
+        <w:numPr>
+          <w:numId w:val="0"/>
+        </w:numPr>
+        <w:suppressLineNumbers w:val="0"/>
+        <w:spacing w:line="240" w:lineRule="auto"/>
+        <w:ind w:leftChars="0" w:right="0" w:rightChars="0"/>
+        <w:rPr>
+          <w:rFonts w:hint="default" w:ascii="Arial" w:hAnsi="Arial" w:cs="Arial"/>
+        </w:rPr>
+      </w:pPr>
+      <w:r>
+        <w:rPr>
+          <w:rFonts w:hint="default" w:ascii="Arial" w:hAnsi="Arial" w:cs="Arial"/>
+        </w:rPr>
+        <w:t>¿Qué combinación de género + categoría + edad genera mayor ingreso?</w:t>
+      </w:r>
+    </w:p>
+    <w:p>
+      <w:pPr>
+        <w:keepNext w:val="0"/>
+        <w:keepLines w:val="0"/>
+        <w:widowControl/>
+        <w:numPr>
+          <w:numId w:val="0"/>
+        </w:numPr>
+        <w:suppressLineNumbers w:val="0"/>
+        <w:spacing w:line="240" w:lineRule="auto"/>
+        <w:ind w:leftChars="0"/>
+        <w:rPr>
+          <w:rFonts w:hint="default" w:ascii="Arial" w:hAnsi="Arial" w:cs="Arial"/>
+        </w:rPr>
+      </w:pPr>
+      <w:r>
+        <w:rPr>
+          <w:rFonts w:hint="default" w:ascii="Arial" w:hAnsi="Arial" w:cs="Arial"/>
+        </w:rPr>
+        <w:pict>
+          <v:rect id="_x0000_i1030" o:spt="1" style="height:1.5pt;width:432pt;" fillcolor="#A0A0A0" filled="t" stroked="f" coordsize="21600,21600" o:hr="t" o:hrstd="t" o:hralign="center">
+            <v:path/>
+            <v:fill on="t" focussize="0,0"/>
+            <v:stroke on="f"/>
+            <v:imagedata o:title=""/>
+            <o:lock v:ext="edit"/>
+            <w10:wrap type="none"/>
+            <w10:anchorlock/>
+          </v:rect>
+        </w:pict>
+      </w:r>
+    </w:p>
+    <w:p>
+      <w:pPr>
+        <w:pStyle w:val="2"/>
+        <w:keepNext w:val="0"/>
+        <w:keepLines w:val="0"/>
+        <w:widowControl/>
+        <w:numPr>
+          <w:numId w:val="0"/>
+        </w:numPr>
+        <w:suppressLineNumbers w:val="0"/>
+        <w:spacing w:line="240" w:lineRule="auto"/>
+        <w:ind w:leftChars="0"/>
+        <w:outlineLvl w:val="2"/>
+        <w:rPr>
+          <w:rFonts w:hint="default" w:ascii="Arial" w:hAnsi="Arial" w:cs="Arial"/>
+        </w:rPr>
+      </w:pPr>
+      <w:r>
+        <w:rPr>
+          <w:rStyle w:val="5"/>
+          <w:rFonts w:hint="default" w:ascii="Arial" w:hAnsi="Arial" w:cs="Arial"/>
+          <w:b/>
+          <w:bCs/>
+        </w:rPr>
+        <w:t>7. Para objetivos de negocio / marketing:</w:t>
+      </w:r>
+    </w:p>
+    <w:p>
+      <w:pPr>
+        <w:pStyle w:val="6"/>
+        <w:keepNext w:val="0"/>
+        <w:keepLines w:val="0"/>
+        <w:widowControl/>
+        <w:numPr>
+          <w:numId w:val="0"/>
+        </w:numPr>
+        <w:suppressLineNumbers w:val="0"/>
+        <w:spacing w:line="240" w:lineRule="auto"/>
+        <w:ind w:leftChars="0" w:right="0" w:rightChars="0"/>
+        <w:rPr>
+          <w:rFonts w:hint="default" w:ascii="Arial" w:hAnsi="Arial" w:cs="Arial"/>
+        </w:rPr>
+      </w:pPr>
+      <w:r>
+        <w:rPr>
+          <w:rFonts w:hint="default" w:ascii="Arial" w:hAnsi="Arial" w:cs="Arial"/>
+        </w:rPr>
+        <w:t>¿Quiénes son mis mejores clientes (por ingresos totales)?</w:t>
+      </w:r>
+    </w:p>
+    <w:p>
+      <w:pPr>
+        <w:pStyle w:val="6"/>
+        <w:keepNext w:val="0"/>
+        <w:keepLines w:val="0"/>
+        <w:widowControl/>
+        <w:numPr>
+          <w:numId w:val="0"/>
+        </w:numPr>
+        <w:suppressLineNumbers w:val="0"/>
+        <w:spacing w:line="240" w:lineRule="auto"/>
+        <w:ind w:leftChars="0" w:right="0" w:rightChars="0"/>
+        <w:rPr>
+          <w:rFonts w:hint="default" w:ascii="Arial" w:hAnsi="Arial" w:cs="Arial"/>
+        </w:rPr>
+      </w:pPr>
+      <w:r>
+        <w:rPr>
+          <w:rFonts w:hint="default" w:ascii="Arial" w:hAnsi="Arial" w:cs="Arial"/>
+        </w:rPr>
+        <w:t>¿Qué segmentos están poco explotados?</w:t>
+      </w:r>
+    </w:p>
+    <w:p>
+      <w:pPr>
+        <w:pStyle w:val="6"/>
+        <w:keepNext w:val="0"/>
+        <w:keepLines w:val="0"/>
+        <w:widowControl/>
+        <w:numPr>
+          <w:numId w:val="0"/>
+        </w:numPr>
+        <w:suppressLineNumbers w:val="0"/>
+        <w:spacing w:line="240" w:lineRule="auto"/>
+        <w:ind w:leftChars="0" w:right="0" w:rightChars="0"/>
+        <w:rPr>
+          <w:rFonts w:hint="default" w:ascii="Arial" w:hAnsi="Arial" w:cs="Arial"/>
+        </w:rPr>
+      </w:pPr>
+      <w:r>
+        <w:rPr>
+          <w:rFonts w:hint="default" w:ascii="Arial" w:hAnsi="Arial" w:cs="Arial"/>
+        </w:rPr>
+        <w:t>¿Dónde enfocar una campaña de marketing: en género, edad o producto?</w:t>
+      </w:r>
+    </w:p>
+    <w:p>
+      <w:pPr>
+        <w:pStyle w:val="6"/>
+        <w:keepNext w:val="0"/>
+        <w:keepLines w:val="0"/>
+        <w:widowControl/>
+        <w:numPr>
+          <w:numId w:val="0"/>
+        </w:numPr>
+        <w:suppressLineNumbers w:val="0"/>
+        <w:spacing w:line="240" w:lineRule="auto"/>
+        <w:ind w:leftChars="0" w:right="0" w:rightChars="0"/>
+        <w:rPr>
+          <w:rFonts w:hint="default"/>
+          <w:lang w:val="en-US"/>
+        </w:rPr>
+      </w:pPr>
+      <w:r>
+        <w:rPr>
+          <w:rFonts w:hint="default" w:ascii="Arial" w:hAnsi="Arial" w:cs="Arial"/>
+        </w:rPr>
+        <w:t>¿Qué categorías podrían ampliarse o promocionarse más?</w:t>
       </w:r>
     </w:p>
     <w:sectPr>
@@ -407,12 +1431,33 @@
       <w:lang w:val="en-US" w:eastAsia="zh-CN" w:bidi="ar-SA"/>
     </w:rPr>
   </w:style>
-  <w:style w:type="character" w:default="1" w:styleId="2">
+  <w:style w:type="paragraph" w:styleId="2">
+    <w:name w:val="heading 3"/>
+    <w:next w:val="1"/>
+    <w:semiHidden/>
+    <w:unhideWhenUsed/>
+    <w:qFormat/>
+    <w:uiPriority w:val="0"/>
+    <w:pPr>
+      <w:spacing w:before="0" w:beforeAutospacing="1" w:after="0" w:afterAutospacing="1"/>
+      <w:jc w:val="left"/>
+    </w:pPr>
+    <w:rPr>
+      <w:rFonts w:hint="eastAsia" w:ascii="SimSun" w:hAnsi="SimSun" w:eastAsia="SimSun" w:cs="SimSun"/>
+      <w:b/>
+      <w:bCs/>
+      <w:kern w:val="0"/>
+      <w:sz w:val="27"/>
+      <w:szCs w:val="27"/>
+      <w:lang w:val="en-US" w:eastAsia="zh-CN" w:bidi="ar"/>
+    </w:rPr>
+  </w:style>
+  <w:style w:type="character" w:default="1" w:styleId="3">
     <w:name w:val="Default Paragraph Font"/>
     <w:semiHidden/>
     <w:uiPriority w:val="0"/>
   </w:style>
-  <w:style w:type="table" w:default="1" w:styleId="3">
+  <w:style w:type="table" w:default="1" w:styleId="4">
     <w:name w:val="Normal Table"/>
     <w:semiHidden/>
     <w:uiPriority w:val="0"/>
@@ -424,6 +1469,31 @@
         <w:right w:w="108" w:type="dxa"/>
       </w:tblCellMar>
     </w:tblPr>
+  </w:style>
+  <w:style w:type="character" w:styleId="5">
+    <w:name w:val="Strong"/>
+    <w:basedOn w:val="3"/>
+    <w:qFormat/>
+    <w:uiPriority w:val="0"/>
+    <w:rPr>
+      <w:b/>
+      <w:bCs/>
+    </w:rPr>
+  </w:style>
+  <w:style w:type="paragraph" w:styleId="6">
+    <w:name w:val="Normal (Web)"/>
+    <w:uiPriority w:val="0"/>
+    <w:pPr>
+      <w:spacing w:before="0" w:beforeAutospacing="1" w:after="0" w:afterAutospacing="1"/>
+      <w:ind w:left="0" w:right="0"/>
+      <w:jc w:val="left"/>
+    </w:pPr>
+    <w:rPr>
+      <w:kern w:val="0"/>
+      <w:sz w:val="24"/>
+      <w:szCs w:val="24"/>
+      <w:lang w:val="en-US" w:eastAsia="zh-CN" w:bidi="ar"/>
+    </w:rPr>
   </w:style>
 </w:styles>
 </file>

</xml_diff>